<commit_message>
Invite Friends UI setup
</commit_message>
<xml_diff>
--- a/doc/SendMessage.ActionFlow.docx
+++ b/doc/SendMessage.ActionFlow.docx
@@ -3,11 +3,6 @@
 <w:document xmlns:wpc="http://schemas.microsoft.com/office/word/2010/wordprocessingCanvas" xmlns:mc="http://schemas.openxmlformats.org/markup-compatibility/2006" xmlns:o="urn:schemas-microsoft-com:office:office" xmlns:r="http://schemas.openxmlformats.org/officeDocument/2006/relationships" xmlns:m="http://schemas.openxmlformats.org/officeDocument/2006/math" xmlns:v="urn:schemas-microsoft-com:vml" xmlns:wp14="http://schemas.microsoft.com/office/word/2010/wordprocessingDrawing" xmlns:wp="http://schemas.openxmlformats.org/drawingml/2006/wordprocessingDrawing" xmlns:w10="urn:schemas-microsoft-com:office:word" xmlns:w="http://schemas.openxmlformats.org/wordprocessingml/2006/main" xmlns:w14="http://schemas.microsoft.com/office/word/2010/wordml" xmlns:w15="http://schemas.microsoft.com/office/word/2012/wordml" xmlns:wpg="http://schemas.microsoft.com/office/word/2010/wordprocessingGroup" xmlns:wpi="http://schemas.microsoft.com/office/word/2010/wordprocessingInk" xmlns:wne="http://schemas.microsoft.com/office/word/2006/wordml" xmlns:wps="http://schemas.microsoft.com/office/word/2010/wordprocessingShape" mc:Ignorable="w14 w15 wp14">
   <w:body>
     <w:p>
-      <w:pPr>
-        <w:rPr>
-          <w:rFonts w:hint="eastAsia"/>
-        </w:rPr>
-      </w:pPr>
       <w:r>
         <w:t>发出一条信息之后</w:t>
       </w:r>
@@ -37,6 +32,182 @@
         <w:ind w:firstLine="420"/>
       </w:pPr>
       <w:r>
+        <w:t>在远程服务器中保存</w:t>
+      </w:r>
+    </w:p>
+    <w:p>
+      <w:r>
+        <w:tab/>
+      </w:r>
+      <w:r>
+        <w:tab/>
+      </w:r>
+      <w:r>
+        <w:t>Save Message</w:t>
+      </w:r>
+    </w:p>
+    <w:p>
+      <w:r>
+        <w:tab/>
+      </w:r>
+      <w:r>
+        <w:tab/>
+      </w:r>
+      <w:r>
+        <w:t>Update Conversation</w:t>
+      </w:r>
+      <w:r>
+        <w:rPr>
+          <w:rFonts w:hint="eastAsia"/>
+        </w:rPr>
+        <w:t>：</w:t>
+      </w:r>
+      <w:r>
+        <w:rPr>
+          <w:rFonts w:hint="eastAsia"/>
+        </w:rPr>
+        <w:t xml:space="preserve"> add</w:t>
+      </w:r>
+      <w:r>
+        <w:t xml:space="preserve"> message &amp; set latest message &amp; set unread=0</w:t>
+      </w:r>
+    </w:p>
+    <w:p>
+      <w:r>
+        <w:tab/>
+      </w:r>
+      <w:r>
+        <w:tab/>
+        <w:t xml:space="preserve">Select </w:t>
+      </w:r>
+      <w:r>
+        <w:t>Installation</w:t>
+      </w:r>
+      <w:r>
+        <w:t>s</w:t>
+      </w:r>
+      <w:r>
+        <w:t>:</w:t>
+      </w:r>
+    </w:p>
+    <w:p>
+      <w:r>
+        <w:tab/>
+      </w:r>
+      <w:r>
+        <w:tab/>
+      </w:r>
+      <w:r>
+        <w:tab/>
+      </w:r>
+      <w:r>
+        <w:t>Found:</w:t>
+      </w:r>
+    </w:p>
+    <w:p>
+      <w:r>
+        <w:tab/>
+      </w:r>
+      <w:r>
+        <w:tab/>
+      </w:r>
+      <w:r>
+        <w:tab/>
+      </w:r>
+      <w:r>
+        <w:tab/>
+        <w:t>Make JsonString</w:t>
+      </w:r>
+    </w:p>
+    <w:p>
+      <w:r>
+        <w:tab/>
+      </w:r>
+      <w:r>
+        <w:tab/>
+      </w:r>
+      <w:r>
+        <w:tab/>
+      </w:r>
+      <w:r>
+        <w:tab/>
+      </w:r>
+      <w:r>
+        <w:t>推送消息</w:t>
+      </w:r>
+    </w:p>
+    <w:p>
+      <w:r>
+        <w:tab/>
+      </w:r>
+      <w:r>
+        <w:tab/>
+      </w:r>
+      <w:r>
+        <w:tab/>
+      </w:r>
+      <w:r>
+        <w:tab/>
+      </w:r>
+      <w:r>
+        <w:tab/>
+        <w:t>Type=”message”</w:t>
+      </w:r>
+    </w:p>
+    <w:p>
+      <w:r>
+        <w:tab/>
+      </w:r>
+      <w:r>
+        <w:tab/>
+      </w:r>
+      <w:r>
+        <w:tab/>
+      </w:r>
+      <w:r>
+        <w:t>Not Found:</w:t>
+      </w:r>
+    </w:p>
+    <w:p>
+      <w:r>
+        <w:tab/>
+      </w:r>
+      <w:r>
+        <w:tab/>
+      </w:r>
+      <w:r>
+        <w:tab/>
+      </w:r>
+      <w:r>
+        <w:tab/>
+      </w:r>
+      <w:r>
+        <w:t>将此</w:t>
+      </w:r>
+      <w:r>
+        <w:t>Message</w:t>
+      </w:r>
+      <w:r>
+        <w:t>放入</w:t>
+      </w:r>
+      <w:r>
+        <w:t>Friend’s</w:t>
+      </w:r>
+      <w:r>
+        <w:t>的</w:t>
+      </w:r>
+      <w:r>
+        <w:t>waitMessages</w:t>
+      </w:r>
+      <w:r>
+        <w:t>中</w:t>
+      </w:r>
+    </w:p>
+    <w:p>
+      <w:pPr>
+        <w:ind w:firstLine="420"/>
+      </w:pPr>
+      <w:r>
         <w:t>在本地数据库中保存</w:t>
       </w:r>
     </w:p>
@@ -46,8 +217,6 @@
       </w:r>
       <w:r>
         <w:tab/>
-      </w:r>
-      <w:r>
         <w:t xml:space="preserve">MessageDAO: </w:t>
       </w:r>
     </w:p>
@@ -77,8 +246,6 @@
       </w:r>
       <w:r>
         <w:tab/>
-      </w:r>
-      <w:r>
         <w:t>ChatDAO</w:t>
       </w:r>
       <w:r>
@@ -91,6 +258,9 @@
     <w:p>
       <w:pPr>
         <w:ind w:left="840" w:firstLine="420"/>
+        <w:rPr>
+          <w:rFonts w:hint="eastAsia"/>
+        </w:rPr>
       </w:pPr>
       <w:r>
         <w:t>更新</w:t>
@@ -124,108 +294,238 @@
       </w:r>
     </w:p>
     <w:p/>
+    <w:p>
+      <w:r>
+        <w:t>更改个人信息之后</w:t>
+      </w:r>
+    </w:p>
+    <w:p>
+      <w:r>
+        <w:tab/>
+      </w:r>
+      <w:r>
+        <w:t>在远程服务器中保存</w:t>
+      </w:r>
+    </w:p>
+    <w:p>
+      <w:r>
+        <w:tab/>
+      </w:r>
+      <w:r>
+        <w:tab/>
+        <w:t>Update Current User</w:t>
+      </w:r>
+    </w:p>
+    <w:p>
+      <w:r>
+        <w:tab/>
+      </w:r>
+      <w:r>
+        <w:t>推送消息</w:t>
+      </w:r>
+    </w:p>
+    <w:p>
+      <w:r>
+        <w:tab/>
+      </w:r>
+      <w:r>
+        <w:tab/>
+        <w:t>Type</w:t>
+      </w:r>
+      <w:r>
+        <w:rPr>
+          <w:rFonts w:hint="eastAsia"/>
+        </w:rPr>
+        <w:t>=</w:t>
+      </w:r>
+      <w:r>
+        <w:t>”user_update”</w:t>
+      </w:r>
+    </w:p>
+    <w:p>
+      <w:r>
+        <w:tab/>
+      </w:r>
+      <w:r>
+        <w:tab/>
+        <w:t>Content=”nickname”</w:t>
+      </w:r>
+    </w:p>
+    <w:p>
+      <w:r>
+        <w:tab/>
+      </w:r>
+      <w:r>
+        <w:tab/>
+      </w:r>
+      <w:r>
+        <w:t>Update_time</w:t>
+      </w:r>
+      <w:r>
+        <w:t>=</w:t>
+      </w:r>
+      <w:r>
+        <w:t>”gender”</w:t>
+      </w:r>
+    </w:p>
+    <w:p>
+      <w:pPr>
+        <w:rPr>
+          <w:rFonts w:hint="eastAsia"/>
+        </w:rPr>
+      </w:pPr>
+      <w:r>
+        <w:tab/>
+      </w:r>
+      <w:r>
+        <w:t>若</w:t>
+      </w:r>
+      <w:r>
+        <w:t>friend</w:t>
+      </w:r>
+      <w:r>
+        <w:t>的</w:t>
+      </w:r>
+      <w:r>
+        <w:t>installation</w:t>
+      </w:r>
+      <w:r>
+        <w:t>不存在</w:t>
+      </w:r>
+    </w:p>
+    <w:p>
+      <w:r>
+        <w:tab/>
+      </w:r>
+      <w:r>
+        <w:tab/>
+        <w:t>Save Delivery</w:t>
+      </w:r>
+      <w:r>
+        <w:t xml:space="preserve"> </w:t>
+      </w:r>
+      <w:r>
+        <w:t xml:space="preserve"> json</w:t>
+      </w:r>
+      <w:r>
+        <w:rPr>
+          <w:rFonts w:hint="eastAsia"/>
+        </w:rPr>
+        <w:t>=jsonString</w:t>
+      </w:r>
+    </w:p>
+    <w:p>
+      <w:pPr>
+        <w:rPr>
+          <w:rFonts w:hint="eastAsia"/>
+        </w:rPr>
+      </w:pPr>
+      <w:r>
+        <w:tab/>
+      </w:r>
+      <w:r>
+        <w:tab/>
+      </w:r>
+      <w:r>
+        <w:t>将此</w:t>
+      </w:r>
+      <w:r>
+        <w:t>Delivery</w:t>
+      </w:r>
+      <w:r>
+        <w:t>放入</w:t>
+      </w:r>
+      <w:r>
+        <w:t>Friend’s</w:t>
+      </w:r>
+      <w:r>
+        <w:t>的</w:t>
+      </w:r>
+      <w:r>
+        <w:t>waitMessages</w:t>
+      </w:r>
+      <w:r>
+        <w:t>中</w:t>
+      </w:r>
+    </w:p>
+    <w:p/>
+    <w:p>
+      <w:r>
+        <w:t>添加或更换头像之后</w:t>
+      </w:r>
+    </w:p>
+    <w:p>
+      <w:r>
+        <w:tab/>
+      </w:r>
+      <w:r>
+        <w:t>将图片缩放</w:t>
+      </w:r>
+      <w:r>
+        <w:rPr>
+          <w:rFonts w:hint="eastAsia"/>
+        </w:rPr>
+        <w:t>，</w:t>
+      </w:r>
+      <w:r>
+        <w:t>保存到</w:t>
+      </w:r>
+      <w:r>
+        <w:t>files</w:t>
+      </w:r>
+      <w:r>
+        <w:t>目录下</w:t>
+      </w:r>
+    </w:p>
+    <w:p>
+      <w:r>
+        <w:tab/>
+      </w:r>
+      <w:r>
+        <w:t>上传至远程服务器中</w:t>
+      </w:r>
+      <w:r>
+        <w:rPr>
+          <w:rFonts w:hint="eastAsia"/>
+        </w:rPr>
+        <w:t>，</w:t>
+      </w:r>
+      <w:r>
+        <w:t>得到可访问的</w:t>
+      </w:r>
+      <w:r>
+        <w:t>url</w:t>
+      </w:r>
+    </w:p>
+    <w:p>
+      <w:r>
+        <w:tab/>
+      </w:r>
+      <w:r>
+        <w:t>更新服务器的</w:t>
+      </w:r>
+      <w:r>
+        <w:t>User</w:t>
+      </w:r>
+      <w:r>
+        <w:rPr>
+          <w:rFonts w:hint="eastAsia"/>
+        </w:rPr>
+        <w:t>.photo_uri</w:t>
+      </w:r>
+    </w:p>
     <w:p>
       <w:pPr>
         <w:ind w:firstLine="420"/>
       </w:pPr>
       <w:r>
-        <w:t>在远程服务器中保存</w:t>
-      </w:r>
-    </w:p>
-    <w:p>
-      <w:r>
-        <w:tab/>
-      </w:r>
-      <w:r>
-        <w:tab/>
-      </w:r>
-      <w:r>
-        <w:t>Save Message</w:t>
-      </w:r>
-    </w:p>
-    <w:p>
-      <w:r>
-        <w:tab/>
-      </w:r>
-      <w:r>
-        <w:tab/>
-      </w:r>
-      <w:r>
-        <w:t>Update Conversation</w:t>
-      </w:r>
-      <w:r>
-        <w:rPr>
-          <w:rFonts w:hint="eastAsia"/>
-        </w:rPr>
-        <w:t>：</w:t>
-      </w:r>
-      <w:r>
-        <w:rPr>
-          <w:rFonts w:hint="eastAsia"/>
-        </w:rPr>
-        <w:t xml:space="preserve"> add</w:t>
-      </w:r>
-      <w:r>
-        <w:t xml:space="preserve"> message &amp; set latest message &amp; set unread=0</w:t>
-      </w:r>
-    </w:p>
-    <w:p>
-      <w:r>
-        <w:tab/>
-      </w:r>
-      <w:r>
-        <w:tab/>
-        <w:t xml:space="preserve">Select </w:t>
-      </w:r>
-      <w:r>
-        <w:t>Installation</w:t>
-      </w:r>
-      <w:r>
-        <w:t>s</w:t>
-      </w:r>
-      <w:r>
-        <w:t>:</w:t>
-      </w:r>
-    </w:p>
-    <w:p>
-      <w:r>
-        <w:tab/>
-      </w:r>
-      <w:r>
-        <w:tab/>
-      </w:r>
-      <w:r>
-        <w:tab/>
-      </w:r>
-      <w:r>
-        <w:t>Found:</w:t>
-      </w:r>
-    </w:p>
-    <w:p>
-      <w:r>
-        <w:tab/>
-      </w:r>
-      <w:r>
-        <w:tab/>
-      </w:r>
-      <w:r>
-        <w:tab/>
-      </w:r>
-      <w:r>
-        <w:tab/>
-        <w:t>Make JsonString</w:t>
-      </w:r>
-    </w:p>
-    <w:p>
-      <w:r>
-        <w:tab/>
-      </w:r>
-      <w:r>
-        <w:tab/>
-      </w:r>
-      <w:r>
-        <w:tab/>
-      </w:r>
+        <w:t>更新本地</w:t>
+      </w:r>
+      <w:r>
+        <w:t>UserBean.photo_uri</w:t>
+      </w:r>
+    </w:p>
+    <w:p>
       <w:r>
         <w:tab/>
       </w:r>
@@ -234,6 +534,30 @@
       </w:r>
     </w:p>
     <w:p>
+      <w:r>
+        <w:tab/>
+      </w:r>
+      <w:r>
+        <w:tab/>
+        <w:t>Type=”</w:t>
+      </w:r>
+      <w:r>
+        <w:t>user_update</w:t>
+      </w:r>
+      <w:r>
+        <w:t>”</w:t>
+      </w:r>
+    </w:p>
+    <w:p>
+      <w:r>
+        <w:tab/>
+      </w:r>
+      <w:r>
+        <w:tab/>
+        <w:t>Uri=”url”</w:t>
+      </w:r>
+    </w:p>
+    <w:p>
       <w:pPr>
         <w:rPr>
           <w:rFonts w:hint="eastAsia"/>
@@ -243,199 +567,170 @@
         <w:tab/>
       </w:r>
       <w:r>
-        <w:tab/>
-      </w:r>
-      <w:r>
-        <w:tab/>
-      </w:r>
-      <w:r>
-        <w:tab/>
-      </w:r>
-      <w:r>
-        <w:tab/>
-        <w:t>Type=”message”</w:t>
-      </w:r>
-    </w:p>
-    <w:p>
-      <w:r>
-        <w:tab/>
-      </w:r>
-      <w:r>
-        <w:tab/>
-      </w:r>
-      <w:r>
-        <w:tab/>
-      </w:r>
-      <w:r>
-        <w:t>Not Found:</w:t>
-      </w:r>
-    </w:p>
-    <w:p>
-      <w:r>
-        <w:tab/>
-      </w:r>
-      <w:r>
-        <w:tab/>
-      </w:r>
-      <w:r>
-        <w:tab/>
-      </w:r>
-      <w:r>
-        <w:tab/>
-      </w:r>
-      <w:r>
-        <w:t>// TODO save it to user’s wait list</w:t>
+        <w:t>若</w:t>
+      </w:r>
+      <w:r>
+        <w:t>friend</w:t>
+      </w:r>
+      <w:r>
+        <w:t>的</w:t>
+      </w:r>
+      <w:r>
+        <w:t>installation</w:t>
+      </w:r>
+      <w:r>
+        <w:t>不存在</w:t>
+      </w:r>
+    </w:p>
+    <w:p>
+      <w:r>
+        <w:tab/>
+      </w:r>
+      <w:r>
+        <w:tab/>
+      </w:r>
+      <w:r>
+        <w:t>Save Delivery  json</w:t>
+      </w:r>
+      <w:r>
+        <w:rPr>
+          <w:rFonts w:hint="eastAsia"/>
+        </w:rPr>
+        <w:t>=jsonString</w:t>
+      </w:r>
+    </w:p>
+    <w:p>
+      <w:pPr>
+        <w:rPr>
+          <w:rFonts w:hint="eastAsia"/>
+        </w:rPr>
+      </w:pPr>
+      <w:r>
+        <w:tab/>
+      </w:r>
+      <w:r>
+        <w:tab/>
+      </w:r>
+      <w:r>
+        <w:t>将此</w:t>
+      </w:r>
+      <w:r>
+        <w:t>Delivery</w:t>
+      </w:r>
+      <w:r>
+        <w:t>放入</w:t>
+      </w:r>
+      <w:r>
+        <w:t>Friend’s</w:t>
+      </w:r>
+      <w:r>
+        <w:t>的</w:t>
+      </w:r>
+      <w:r>
+        <w:t>waitMessages</w:t>
+      </w:r>
+      <w:r>
+        <w:t>中</w:t>
       </w:r>
     </w:p>
     <w:p/>
-    <w:p>
-      <w:r>
-        <w:t>更改个人信息之后</w:t>
-      </w:r>
-    </w:p>
-    <w:p>
-      <w:r>
-        <w:tab/>
-      </w:r>
-      <w:r>
-        <w:t>在远程服务器中保存</w:t>
-      </w:r>
-    </w:p>
-    <w:p>
-      <w:r>
-        <w:tab/>
-      </w:r>
-      <w:r>
-        <w:tab/>
-        <w:t>Update Current User</w:t>
-      </w:r>
-    </w:p>
-    <w:p>
-      <w:r>
-        <w:tab/>
-      </w:r>
-      <w:r>
-        <w:t>推送消息</w:t>
-      </w:r>
-    </w:p>
-    <w:p>
-      <w:r>
-        <w:tab/>
-      </w:r>
-      <w:r>
-        <w:tab/>
-        <w:t>Type</w:t>
-      </w:r>
-      <w:r>
-        <w:rPr>
-          <w:rFonts w:hint="eastAsia"/>
-        </w:rPr>
-        <w:t>=</w:t>
-      </w:r>
-      <w:r>
-        <w:t>”user_update”</w:t>
-      </w:r>
-    </w:p>
-    <w:p>
-      <w:r>
-        <w:tab/>
-      </w:r>
-      <w:r>
-        <w:tab/>
-        <w:t>Content=”nickname”</w:t>
-      </w:r>
-    </w:p>
+    <w:p/>
+    <w:p/>
     <w:p>
       <w:pPr>
         <w:rPr>
           <w:rFonts w:hint="eastAsia"/>
         </w:rPr>
       </w:pPr>
-      <w:r>
-        <w:tab/>
-      </w:r>
-      <w:r>
-        <w:tab/>
-      </w:r>
-      <w:r>
-        <w:t>Update_time</w:t>
-      </w:r>
-      <w:r>
-        <w:t>=</w:t>
-      </w:r>
-      <w:r>
-        <w:t>”gender”</w:t>
+      <w:bookmarkStart w:id="0" w:name="_GoBack"/>
+      <w:bookmarkEnd w:id="0"/>
+    </w:p>
+    <w:p>
+      <w:r>
+        <w:lastRenderedPageBreak/>
+        <w:t>发出好友邀请</w:t>
+      </w:r>
+    </w:p>
+    <w:p>
+      <w:pPr>
+        <w:rPr>
+          <w:rFonts w:hint="eastAsia"/>
+        </w:rPr>
+      </w:pPr>
+      <w:r>
+        <w:tab/>
+      </w:r>
+      <w:r>
+        <w:t>若</w:t>
+      </w:r>
+      <w:r>
+        <w:t>friend</w:t>
+      </w:r>
+      <w:r>
+        <w:t>的</w:t>
+      </w:r>
+      <w:r>
+        <w:t>installation</w:t>
+      </w:r>
+      <w:r>
+        <w:t>不存在</w:t>
+      </w:r>
+    </w:p>
+    <w:p>
+      <w:r>
+        <w:tab/>
+      </w:r>
+      <w:r>
+        <w:tab/>
+      </w:r>
+      <w:r>
+        <w:t>Save Delivery  json</w:t>
+      </w:r>
+      <w:r>
+        <w:rPr>
+          <w:rFonts w:hint="eastAsia"/>
+        </w:rPr>
+        <w:t>=jsonString</w:t>
+      </w:r>
+    </w:p>
+    <w:p>
+      <w:pPr>
+        <w:rPr>
+          <w:rFonts w:hint="eastAsia"/>
+        </w:rPr>
+      </w:pPr>
+      <w:r>
+        <w:tab/>
+      </w:r>
+      <w:r>
+        <w:tab/>
+      </w:r>
+      <w:r>
+        <w:t>将此</w:t>
+      </w:r>
+      <w:r>
+        <w:t>Delivery</w:t>
+      </w:r>
+      <w:r>
+        <w:t>放入</w:t>
+      </w:r>
+      <w:r>
+        <w:t>Friend’s</w:t>
+      </w:r>
+      <w:r>
+        <w:t>的</w:t>
+      </w:r>
+      <w:r>
+        <w:t>waitMessages</w:t>
+      </w:r>
+      <w:r>
+        <w:t>中</w:t>
       </w:r>
     </w:p>
     <w:p/>
     <w:p>
       <w:r>
-        <w:t>添加或更换头像之后</w:t>
-      </w:r>
-    </w:p>
-    <w:p>
-      <w:r>
-        <w:tab/>
-      </w:r>
-      <w:r>
-        <w:t>将图片缩放</w:t>
-      </w:r>
-      <w:r>
-        <w:rPr>
-          <w:rFonts w:hint="eastAsia"/>
-        </w:rPr>
-        <w:t>，</w:t>
-      </w:r>
-      <w:r>
-        <w:t>保存到</w:t>
-      </w:r>
-      <w:r>
-        <w:t>files</w:t>
-      </w:r>
-      <w:r>
-        <w:t>目录下</w:t>
-      </w:r>
-    </w:p>
-    <w:p>
-      <w:r>
-        <w:tab/>
-      </w:r>
-      <w:r>
-        <w:t>上传至远程服务器中</w:t>
-      </w:r>
-      <w:r>
-        <w:rPr>
-          <w:rFonts w:hint="eastAsia"/>
-        </w:rPr>
-        <w:t>，</w:t>
-      </w:r>
-      <w:r>
-        <w:t>得到可访问的</w:t>
-      </w:r>
-      <w:r>
-        <w:t>url</w:t>
-      </w:r>
-    </w:p>
-    <w:p>
-      <w:pPr>
-        <w:rPr>
-          <w:rFonts w:hint="eastAsia"/>
-        </w:rPr>
-      </w:pPr>
-      <w:r>
-        <w:tab/>
-      </w:r>
-      <w:r>
-        <w:t>更新服务器的</w:t>
-      </w:r>
-      <w:r>
-        <w:t>User</w:t>
-      </w:r>
-      <w:r>
-        <w:rPr>
-          <w:rFonts w:hint="eastAsia"/>
-        </w:rPr>
-        <w:t>.photo_uri</w:t>
+        <w:t>答复邀请</w:t>
       </w:r>
     </w:p>
     <w:p>
@@ -446,20 +741,34 @@
         </w:rPr>
       </w:pPr>
       <w:r>
-        <w:t>更新本地</w:t>
-      </w:r>
-      <w:r>
-        <w:t>UserBean.photo_uri</w:t>
-      </w:r>
-      <w:bookmarkStart w:id="0" w:name="_GoBack"/>
-      <w:bookmarkEnd w:id="0"/>
-    </w:p>
-    <w:p>
-      <w:r>
-        <w:tab/>
-      </w:r>
-      <w:r>
-        <w:t>推送消息</w:t>
+        <w:t>若</w:t>
+      </w:r>
+      <w:r>
+        <w:t>friend</w:t>
+      </w:r>
+      <w:r>
+        <w:t>的</w:t>
+      </w:r>
+      <w:r>
+        <w:t>installation</w:t>
+      </w:r>
+      <w:r>
+        <w:t>不存在</w:t>
+      </w:r>
+    </w:p>
+    <w:p>
+      <w:r>
+        <w:tab/>
+      </w:r>
+      <w:r>
+        <w:tab/>
+        <w:t>Save Delivery  json</w:t>
+      </w:r>
+      <w:r>
+        <w:rPr>
+          <w:rFonts w:hint="eastAsia"/>
+        </w:rPr>
+        <w:t>=jsonString</w:t>
       </w:r>
     </w:p>
     <w:p>
@@ -473,22 +782,27 @@
       </w:r>
       <w:r>
         <w:tab/>
-        <w:t>Type=”</w:t>
-      </w:r>
-      <w:r>
-        <w:t>user_update</w:t>
-      </w:r>
-      <w:r>
-        <w:t>”</w:t>
-      </w:r>
-    </w:p>
-    <w:p>
-      <w:r>
-        <w:tab/>
-      </w:r>
-      <w:r>
-        <w:tab/>
-        <w:t>Uri=”url”</w:t>
+      </w:r>
+      <w:r>
+        <w:t>将此</w:t>
+      </w:r>
+      <w:r>
+        <w:t>Delivery</w:t>
+      </w:r>
+      <w:r>
+        <w:t>放入</w:t>
+      </w:r>
+      <w:r>
+        <w:t>Friend’s</w:t>
+      </w:r>
+      <w:r>
+        <w:t>的</w:t>
+      </w:r>
+      <w:r>
+        <w:t>waitMessages</w:t>
+      </w:r>
+      <w:r>
+        <w:t>中</w:t>
       </w:r>
     </w:p>
     <w:p>
@@ -497,12 +811,13 @@
           <w:rFonts w:hint="eastAsia"/>
         </w:rPr>
       </w:pPr>
-      <w:r>
-        <w:tab/>
-      </w:r>
-      <w:r>
-        <w:tab/>
-      </w:r>
+    </w:p>
+    <w:p>
+      <w:pPr>
+        <w:rPr>
+          <w:rFonts w:hint="eastAsia"/>
+        </w:rPr>
+      </w:pPr>
     </w:p>
     <w:sectPr>
       <w:pgSz w:w="11906" w:h="16838"/>
@@ -950,6 +1265,7 @@
   <w:style w:type="character" w:default="1" w:styleId="a0">
     <w:name w:val="Default Paragraph Font"/>
     <w:uiPriority w:val="1"/>
+    <w:semiHidden/>
     <w:unhideWhenUsed/>
   </w:style>
   <w:style w:type="table" w:default="1" w:styleId="a1">

</xml_diff>

<commit_message>
Add DeliverySender: class to send jsonstring to server & some small fix & cannot alter friend's User table
</commit_message>
<xml_diff>
--- a/doc/SendMessage.ActionFlow.docx
+++ b/doc/SendMessage.ActionFlow.docx
@@ -182,25 +182,25 @@
         <w:tab/>
       </w:r>
       <w:r>
-        <w:t>将此</w:t>
-      </w:r>
-      <w:r>
-        <w:t>Message</w:t>
-      </w:r>
-      <w:r>
-        <w:t>放入</w:t>
-      </w:r>
-      <w:r>
-        <w:t>Friend’s</w:t>
-      </w:r>
-      <w:r>
-        <w:t>的</w:t>
-      </w:r>
-      <w:r>
-        <w:t>waitMessages</w:t>
-      </w:r>
-      <w:r>
-        <w:t>中</w:t>
+        <w:t>Save Delivery  json</w:t>
+      </w:r>
+      <w:r>
+        <w:rPr>
+          <w:rFonts w:hint="eastAsia"/>
+        </w:rPr>
+        <w:t>=jsonString</w:t>
+      </w:r>
+      <w:r>
+        <w:rPr>
+          <w:rFonts w:hint="eastAsia"/>
+        </w:rPr>
+        <w:t>，</w:t>
+      </w:r>
+      <w:r>
+        <w:rPr>
+          <w:rFonts w:hint="eastAsia"/>
+        </w:rPr>
+        <w:t>receiver = friend</w:t>
       </w:r>
     </w:p>
     <w:p>
@@ -413,6 +413,18 @@
         </w:rPr>
         <w:t>=jsonString</w:t>
       </w:r>
+      <w:r>
+        <w:rPr>
+          <w:rFonts w:hint="eastAsia"/>
+        </w:rPr>
+        <w:t>，</w:t>
+      </w:r>
+      <w:r>
+        <w:rPr>
+          <w:rFonts w:hint="eastAsia"/>
+        </w:rPr>
+        <w:t>receiver = friend</w:t>
+      </w:r>
     </w:p>
     <w:p>
       <w:pPr>
@@ -427,25 +439,56 @@
         <w:tab/>
       </w:r>
       <w:r>
-        <w:t>将此</w:t>
-      </w:r>
-      <w:r>
-        <w:t>Delivery</w:t>
-      </w:r>
-      <w:r>
-        <w:t>放入</w:t>
-      </w:r>
-      <w:r>
-        <w:t>Friend’s</w:t>
-      </w:r>
-      <w:r>
-        <w:t>的</w:t>
-      </w:r>
-      <w:r>
-        <w:t>waitMessages</w:t>
-      </w:r>
-      <w:r>
-        <w:t>中</w:t>
+        <w:rPr>
+          <w:rFonts w:hint="eastAsia"/>
+        </w:rPr>
+        <w:t>（不能存到</w:t>
+      </w:r>
+      <w:r>
+        <w:rPr>
+          <w:rFonts w:hint="eastAsia"/>
+        </w:rPr>
+        <w:t>User</w:t>
+      </w:r>
+      <w:r>
+        <w:rPr>
+          <w:rFonts w:hint="eastAsia"/>
+        </w:rPr>
+        <w:t>表中，因为</w:t>
+      </w:r>
+      <w:r>
+        <w:t>无法修改非当前用户的其他用户</w:t>
+      </w:r>
+      <w:r>
+        <w:rPr>
+          <w:rFonts w:hint="eastAsia"/>
+        </w:rPr>
+        <w:t>，</w:t>
+      </w:r>
+      <w:r>
+        <w:t>缺失</w:t>
+      </w:r>
+      <w:r>
+        <w:t>SessionToken</w:t>
+      </w:r>
+      <w:r>
+        <w:rPr>
+          <w:rFonts w:hint="eastAsia"/>
+        </w:rPr>
+        <w:t>）</w:t>
+      </w:r>
+    </w:p>
+    <w:p>
+      <w:pPr>
+        <w:rPr>
+          <w:rFonts w:hint="eastAsia"/>
+        </w:rPr>
+      </w:pPr>
+      <w:r>
+        <w:tab/>
+      </w:r>
+      <w:r>
+        <w:tab/>
       </w:r>
     </w:p>
     <w:p/>
@@ -598,219 +641,159 @@
         </w:rPr>
         <w:t>=jsonString</w:t>
       </w:r>
-    </w:p>
-    <w:p>
-      <w:pPr>
-        <w:rPr>
-          <w:rFonts w:hint="eastAsia"/>
-        </w:rPr>
-      </w:pPr>
-      <w:r>
-        <w:tab/>
-      </w:r>
-      <w:r>
-        <w:tab/>
-      </w:r>
-      <w:r>
-        <w:t>将此</w:t>
-      </w:r>
-      <w:r>
-        <w:t>Delivery</w:t>
-      </w:r>
-      <w:r>
-        <w:t>放入</w:t>
-      </w:r>
-      <w:r>
-        <w:t>Friend’s</w:t>
-      </w:r>
-      <w:r>
-        <w:t>的</w:t>
-      </w:r>
-      <w:r>
-        <w:t>waitMessages</w:t>
-      </w:r>
-      <w:r>
-        <w:t>中</w:t>
+      <w:r>
+        <w:rPr>
+          <w:rFonts w:hint="eastAsia"/>
+        </w:rPr>
+        <w:t>，</w:t>
+      </w:r>
+      <w:r>
+        <w:rPr>
+          <w:rFonts w:hint="eastAsia"/>
+        </w:rPr>
+        <w:t>receiver = friend</w:t>
       </w:r>
     </w:p>
     <w:p/>
     <w:p/>
+    <w:p>
+      <w:pPr>
+        <w:rPr>
+          <w:rFonts w:hint="eastAsia"/>
+        </w:rPr>
+      </w:pPr>
+    </w:p>
+    <w:p>
+      <w:pPr>
+        <w:rPr>
+          <w:rFonts w:hint="eastAsia"/>
+        </w:rPr>
+      </w:pPr>
+    </w:p>
+    <w:p>
+      <w:r>
+        <w:lastRenderedPageBreak/>
+        <w:t>发出好友邀请</w:t>
+      </w:r>
+    </w:p>
+    <w:p>
+      <w:pPr>
+        <w:rPr>
+          <w:rFonts w:hint="eastAsia"/>
+        </w:rPr>
+      </w:pPr>
+      <w:r>
+        <w:tab/>
+      </w:r>
+      <w:r>
+        <w:t>若</w:t>
+      </w:r>
+      <w:r>
+        <w:t>friend</w:t>
+      </w:r>
+      <w:r>
+        <w:t>的</w:t>
+      </w:r>
+      <w:r>
+        <w:t>installation</w:t>
+      </w:r>
+      <w:r>
+        <w:t>不存在</w:t>
+      </w:r>
+    </w:p>
+    <w:p>
+      <w:r>
+        <w:tab/>
+      </w:r>
+      <w:r>
+        <w:tab/>
+      </w:r>
+      <w:r>
+        <w:t>Save Delivery  json</w:t>
+      </w:r>
+      <w:r>
+        <w:rPr>
+          <w:rFonts w:hint="eastAsia"/>
+        </w:rPr>
+        <w:t>=jsonString</w:t>
+      </w:r>
+      <w:r>
+        <w:rPr>
+          <w:rFonts w:hint="eastAsia"/>
+        </w:rPr>
+        <w:t>，</w:t>
+      </w:r>
+      <w:r>
+        <w:rPr>
+          <w:rFonts w:hint="eastAsia"/>
+        </w:rPr>
+        <w:t>receiver = friend</w:t>
+      </w:r>
+    </w:p>
     <w:p/>
     <w:p>
+      <w:r>
+        <w:t>答复邀请</w:t>
+      </w:r>
+    </w:p>
+    <w:p>
       <w:pPr>
+        <w:ind w:firstLine="420"/>
         <w:rPr>
           <w:rFonts w:hint="eastAsia"/>
         </w:rPr>
       </w:pPr>
+      <w:r>
+        <w:t>若</w:t>
+      </w:r>
+      <w:r>
+        <w:t>friend</w:t>
+      </w:r>
+      <w:r>
+        <w:t>的</w:t>
+      </w:r>
+      <w:r>
+        <w:t>installation</w:t>
+      </w:r>
+      <w:r>
+        <w:t>不存在</w:t>
+      </w:r>
+    </w:p>
+    <w:p>
+      <w:pPr>
+        <w:rPr>
+          <w:rFonts w:hint="eastAsia"/>
+        </w:rPr>
+      </w:pPr>
+      <w:r>
+        <w:tab/>
+      </w:r>
+      <w:r>
+        <w:tab/>
+      </w:r>
+      <w:r>
+        <w:t>Save Delivery  json</w:t>
+      </w:r>
+      <w:r>
+        <w:rPr>
+          <w:rFonts w:hint="eastAsia"/>
+        </w:rPr>
+        <w:t>=jsonString</w:t>
+      </w:r>
+      <w:r>
+        <w:rPr>
+          <w:rFonts w:hint="eastAsia"/>
+        </w:rPr>
+        <w:t>，</w:t>
+      </w:r>
+      <w:r>
+        <w:rPr>
+          <w:rFonts w:hint="eastAsia"/>
+        </w:rPr>
+        <w:t>receiver = friend</w:t>
+      </w:r>
       <w:bookmarkStart w:id="0" w:name="_GoBack"/>
       <w:bookmarkEnd w:id="0"/>
-    </w:p>
-    <w:p>
-      <w:r>
-        <w:lastRenderedPageBreak/>
-        <w:t>发出好友邀请</w:t>
-      </w:r>
-    </w:p>
-    <w:p>
-      <w:pPr>
-        <w:rPr>
-          <w:rFonts w:hint="eastAsia"/>
-        </w:rPr>
-      </w:pPr>
-      <w:r>
-        <w:tab/>
-      </w:r>
-      <w:r>
-        <w:t>若</w:t>
-      </w:r>
-      <w:r>
-        <w:t>friend</w:t>
-      </w:r>
-      <w:r>
-        <w:t>的</w:t>
-      </w:r>
-      <w:r>
-        <w:t>installation</w:t>
-      </w:r>
-      <w:r>
-        <w:t>不存在</w:t>
-      </w:r>
-    </w:p>
-    <w:p>
-      <w:r>
-        <w:tab/>
-      </w:r>
-      <w:r>
-        <w:tab/>
-      </w:r>
-      <w:r>
-        <w:t>Save Delivery  json</w:t>
-      </w:r>
-      <w:r>
-        <w:rPr>
-          <w:rFonts w:hint="eastAsia"/>
-        </w:rPr>
-        <w:t>=jsonString</w:t>
-      </w:r>
-    </w:p>
-    <w:p>
-      <w:pPr>
-        <w:rPr>
-          <w:rFonts w:hint="eastAsia"/>
-        </w:rPr>
-      </w:pPr>
-      <w:r>
-        <w:tab/>
-      </w:r>
-      <w:r>
-        <w:tab/>
-      </w:r>
-      <w:r>
-        <w:t>将此</w:t>
-      </w:r>
-      <w:r>
-        <w:t>Delivery</w:t>
-      </w:r>
-      <w:r>
-        <w:t>放入</w:t>
-      </w:r>
-      <w:r>
-        <w:t>Friend’s</w:t>
-      </w:r>
-      <w:r>
-        <w:t>的</w:t>
-      </w:r>
-      <w:r>
-        <w:t>waitMessages</w:t>
-      </w:r>
-      <w:r>
-        <w:t>中</w:t>
-      </w:r>
-    </w:p>
-    <w:p/>
-    <w:p>
-      <w:r>
-        <w:t>答复邀请</w:t>
-      </w:r>
-    </w:p>
-    <w:p>
-      <w:pPr>
-        <w:ind w:firstLine="420"/>
-        <w:rPr>
-          <w:rFonts w:hint="eastAsia"/>
-        </w:rPr>
-      </w:pPr>
-      <w:r>
-        <w:t>若</w:t>
-      </w:r>
-      <w:r>
-        <w:t>friend</w:t>
-      </w:r>
-      <w:r>
-        <w:t>的</w:t>
-      </w:r>
-      <w:r>
-        <w:t>installation</w:t>
-      </w:r>
-      <w:r>
-        <w:t>不存在</w:t>
-      </w:r>
-    </w:p>
-    <w:p>
-      <w:r>
-        <w:tab/>
-      </w:r>
-      <w:r>
-        <w:tab/>
-        <w:t>Save Delivery  json</w:t>
-      </w:r>
-      <w:r>
-        <w:rPr>
-          <w:rFonts w:hint="eastAsia"/>
-        </w:rPr>
-        <w:t>=jsonString</w:t>
-      </w:r>
-    </w:p>
-    <w:p>
-      <w:pPr>
-        <w:rPr>
-          <w:rFonts w:hint="eastAsia"/>
-        </w:rPr>
-      </w:pPr>
-      <w:r>
-        <w:tab/>
-      </w:r>
-      <w:r>
-        <w:tab/>
-      </w:r>
-      <w:r>
-        <w:t>将此</w:t>
-      </w:r>
-      <w:r>
-        <w:t>Delivery</w:t>
-      </w:r>
-      <w:r>
-        <w:t>放入</w:t>
-      </w:r>
-      <w:r>
-        <w:t>Friend’s</w:t>
-      </w:r>
-      <w:r>
-        <w:t>的</w:t>
-      </w:r>
-      <w:r>
-        <w:t>waitMessages</w:t>
-      </w:r>
-      <w:r>
-        <w:t>中</w:t>
-      </w:r>
-    </w:p>
-    <w:p>
-      <w:pPr>
-        <w:rPr>
-          <w:rFonts w:hint="eastAsia"/>
-        </w:rPr>
-      </w:pPr>
     </w:p>
     <w:p>
       <w:pPr>

</xml_diff>